<commit_message>
new file:   CUNY_ML_Course_CSC74020/Logistic Regression & Regularization/Readme.txt 	modified:   CUNY_ML_Course_CSC74020/Logistic Regression & Regularization/Report3_Weicong.docx 	modified:   CUNY_ML_Course_CSC74020/Logistic Regression & Regularization/log_reg.py
</commit_message>
<xml_diff>
--- a/CUNY_ML_Course_CSC74020/Logistic Regression & Regularization/Report3_Weicong.docx
+++ b/CUNY_ML_Course_CSC74020/Logistic Regression & Regularization/Report3_Weicong.docx
@@ -10,13 +10,23 @@
           <w:szCs w:val="24"/>
         </w:rPr>
       </w:pPr>
+      <w:proofErr w:type="spellStart"/>
       <w:r>
         <w:rPr>
           <w:rFonts w:ascii="Times New Roman" w:hAnsi="Times New Roman" w:cs="Times New Roman"/>
           <w:sz w:val="24"/>
           <w:szCs w:val="24"/>
         </w:rPr>
-        <w:t>Weicong Feng</w:t>
+        <w:t>Weicong</w:t>
+      </w:r>
+      <w:proofErr w:type="spellEnd"/>
+      <w:r>
+        <w:rPr>
+          <w:rFonts w:ascii="Times New Roman" w:hAnsi="Times New Roman" w:cs="Times New Roman"/>
+          <w:sz w:val="24"/>
+          <w:szCs w:val="24"/>
+        </w:rPr>
+        <w:t xml:space="preserve"> Feng</w:t>
       </w:r>
     </w:p>
     <w:p>
@@ -1301,13 +1311,15 @@
         <w:jc w:val="both"/>
       </w:pPr>
       <w:r>
-        <w:t xml:space="preserve">After loading data, the PCA, polynomial transformation and standard scaling are applied on the data before feeding to the model. Here, I set the n_component of PCA as 0.99, and the degree of </w:t>
-      </w:r>
-      <w:r>
-        <w:t>polynomial transformation</w:t>
-      </w:r>
-      <w:r>
-        <w:t xml:space="preserve"> is 10. </w:t>
+        <w:t xml:space="preserve">After loading data, the PCA, polynomial transformation and standard scaling are applied on the data before feeding to the model. Here, I set the </w:t>
+      </w:r>
+      <w:proofErr w:type="spellStart"/>
+      <w:r>
+        <w:t>n_component</w:t>
+      </w:r>
+      <w:proofErr w:type="spellEnd"/>
+      <w:r>
+        <w:t xml:space="preserve"> of PCA as 0.99, and the degree of polynomial transformation is 10. </w:t>
       </w:r>
     </w:p>
     <w:p>
@@ -1336,7 +1348,23 @@
         <w:t xml:space="preserve">Because we need to observe the model performance in various weight decay parameter of lambda, I create a list or array of lambda. Then train the </w:t>
       </w:r>
       <w:r>
-        <w:t xml:space="preserve">model with different lambda value in a loop, the return of loss in and loss out are stored in two lists, l_in and l_out. </w:t>
+        <w:t xml:space="preserve">model with different lambda value in a loop, the return of loss in and loss out are stored in two lists, </w:t>
+      </w:r>
+      <w:proofErr w:type="spellStart"/>
+      <w:r>
+        <w:t>l_in</w:t>
+      </w:r>
+      <w:proofErr w:type="spellEnd"/>
+      <w:r>
+        <w:t xml:space="preserve"> and </w:t>
+      </w:r>
+      <w:proofErr w:type="spellStart"/>
+      <w:r>
+        <w:t>l_out</w:t>
+      </w:r>
+      <w:proofErr w:type="spellEnd"/>
+      <w:r>
+        <w:t xml:space="preserve">. </w:t>
       </w:r>
     </w:p>
     <w:p>
@@ -1684,7 +1712,15 @@
         <w:jc w:val="both"/>
       </w:pPr>
       <w:r>
-        <w:t xml:space="preserve">With uniform regularizer, both formulars work similarly, the charts show almost two </w:t>
+        <w:t xml:space="preserve">With uniform </w:t>
+      </w:r>
+      <w:proofErr w:type="spellStart"/>
+      <w:r>
+        <w:t>regularizer</w:t>
+      </w:r>
+      <w:proofErr w:type="spellEnd"/>
+      <w:r>
+        <w:t xml:space="preserve">, both formulars work similarly, the charts show almost two </w:t>
       </w:r>
       <w:r>
         <w:t>upward sloping parallel line</w:t>
@@ -1693,10 +1729,7 @@
         <w:t>s.</w:t>
       </w:r>
       <w:r>
-        <w:t xml:space="preserve"> </w:t>
-      </w:r>
-      <w:r>
-        <w:t>Only a discernible drop appears at the beginning</w:t>
+        <w:t xml:space="preserve"> Only a discernible drop appears at the beginning</w:t>
       </w:r>
       <w:r>
         <w:t xml:space="preserve"> with tiny value of lambda. This is because the model is not complicated enough, the regularization can’t improve the model performance. Instead, as the lambda rises, the model pays less atten</w:t>
@@ -1710,14 +1743,52 @@
         <w:jc w:val="both"/>
       </w:pPr>
       <w:r>
-        <w:t xml:space="preserve">With low-order regularizer, two formular versions work variously. The textbook formular version works similar to the uniform regularizer. However, the online formular version shows obvious </w:t>
+        <w:t xml:space="preserve">With low-order </w:t>
+      </w:r>
+      <w:proofErr w:type="spellStart"/>
+      <w:r>
+        <w:t>regularizer</w:t>
+      </w:r>
+      <w:proofErr w:type="spellEnd"/>
+      <w:r>
+        <w:t xml:space="preserve">, two formular versions work variously. The textbook formular version works similar to the uniform </w:t>
+      </w:r>
+      <w:proofErr w:type="spellStart"/>
+      <w:r>
+        <w:t>regularizer</w:t>
+      </w:r>
+      <w:proofErr w:type="spellEnd"/>
+      <w:r>
+        <w:t xml:space="preserve">. However, the online formular version shows obvious </w:t>
       </w:r>
       <w:r>
         <w:t xml:space="preserve">performance improvement at tiny </w:t>
       </w:r>
       <w:r>
         <w:lastRenderedPageBreak/>
-        <w:t xml:space="preserve">value of lambda. I believe this is because low-order regularizer is more effective in suppressing high-order terms, but the model is not too complicated. So, the weight decay turns to harm the model performance when the lambda grows further. </w:t>
+        <w:t xml:space="preserve">value of lambda. I believe this is because low-order </w:t>
+      </w:r>
+      <w:proofErr w:type="spellStart"/>
+      <w:r>
+        <w:t>regularizer</w:t>
+      </w:r>
+      <w:proofErr w:type="spellEnd"/>
+      <w:r>
+        <w:t xml:space="preserve"> is more effective in suppressing high-order terms, but the model is not too complicated. So, the weight decay turns to harm the model performance when the lambda grows further. </w:t>
+      </w:r>
+    </w:p>
+    <w:p>
+      <w:pPr>
+        <w:jc w:val="both"/>
+      </w:pPr>
+      <w:r>
+        <w:t xml:space="preserve">In addition, that the gap between loss in and loss out is close enough is another reason why the regularization doesn’t show </w:t>
+      </w:r>
+      <w:r>
+        <w:t xml:space="preserve">distinct </w:t>
+      </w:r>
+      <w:r>
+        <w:t xml:space="preserve">improvement in loss out. </w:t>
       </w:r>
     </w:p>
     <w:sectPr>

</xml_diff>